<commit_message>
Zweite kopie und in der naehe von Ende
</commit_message>
<xml_diff>
--- a/1-الاستعارة اللفظية.docx
+++ b/1-الاستعارة اللفظية.docx
@@ -22,10 +22,7 @@
           <w:tcPr>
             <w:tcW w:w="917" w:type="dxa"/>
           </w:tcPr>
-          <w:p>
-            <w:bookmarkStart w:id="0" w:name="_GoBack"/>
-            <w:bookmarkEnd w:id="0"/>
-          </w:p>
+          <w:p/>
         </w:tc>
         <w:tc>
           <w:tcPr>
@@ -34,9 +31,19 @@
           <w:p>
             <w:pPr>
               <w:jc w:val="center"/>
+              <w:rPr>
+                <w:rFonts w:asciiTheme="majorBidi" w:hAnsiTheme="majorBidi" w:cstheme="majorBidi"/>
+                <w:b/>
+                <w:bCs/>
+              </w:rPr>
             </w:pPr>
             <w:proofErr w:type="spellStart"/>
             <w:r>
+              <w:rPr>
+                <w:rFonts w:asciiTheme="majorBidi" w:hAnsiTheme="majorBidi" w:cstheme="majorBidi"/>
+                <w:b/>
+                <w:bCs/>
+              </w:rPr>
               <w:t>Arabisch</w:t>
             </w:r>
             <w:proofErr w:type="spellEnd"/>
@@ -49,8 +56,18 @@
           <w:p>
             <w:pPr>
               <w:jc w:val="center"/>
-            </w:pPr>
-            <w:r>
+              <w:rPr>
+                <w:rFonts w:asciiTheme="majorBidi" w:hAnsiTheme="majorBidi" w:cstheme="majorBidi"/>
+                <w:b/>
+                <w:bCs/>
+              </w:rPr>
+            </w:pPr>
+            <w:r>
+              <w:rPr>
+                <w:rFonts w:asciiTheme="majorBidi" w:hAnsiTheme="majorBidi" w:cstheme="majorBidi"/>
+                <w:b/>
+                <w:bCs/>
+              </w:rPr>
               <w:t>Deutsch</w:t>
             </w:r>
           </w:p>
@@ -78,13 +95,14 @@
             <w:pPr>
               <w:jc w:val="center"/>
               <w:rPr>
-                <w:b/>
-                <w:bCs/>
-              </w:rPr>
-            </w:pPr>
-            <w:r>
-              <w:rPr>
-                <w:rFonts w:ascii="Arial" w:hAnsi="Arial" w:cs="Arial"/>
+                <w:rFonts w:asciiTheme="majorBidi" w:hAnsiTheme="majorBidi" w:cstheme="majorBidi"/>
+                <w:b/>
+                <w:bCs/>
+              </w:rPr>
+            </w:pPr>
+            <w:r>
+              <w:rPr>
+                <w:rFonts w:asciiTheme="majorBidi" w:hAnsiTheme="majorBidi" w:cstheme="majorBidi"/>
                 <w:b/>
                 <w:bCs/>
                 <w:shd w:val="clear" w:color="auto" w:fill="FFFFFF"/>
@@ -102,12 +120,14 @@
             <w:pPr>
               <w:jc w:val="center"/>
               <w:rPr>
-                <w:b/>
-                <w:bCs/>
-              </w:rPr>
-            </w:pPr>
-            <w:r>
-              <w:rPr>
+                <w:rFonts w:asciiTheme="majorBidi" w:hAnsiTheme="majorBidi" w:cstheme="majorBidi"/>
+                <w:b/>
+                <w:bCs/>
+              </w:rPr>
+            </w:pPr>
+            <w:r>
+              <w:rPr>
+                <w:rFonts w:asciiTheme="majorBidi" w:hAnsiTheme="majorBidi" w:cstheme="majorBidi"/>
                 <w:b/>
                 <w:bCs/>
               </w:rPr>
@@ -134,7 +154,7 @@
             <w:pPr>
               <w:jc w:val="center"/>
               <w:rPr>
-                <w:rFonts w:ascii="Arial" w:hAnsi="Arial" w:cs="Arial"/>
+                <w:rFonts w:asciiTheme="majorBidi" w:hAnsiTheme="majorBidi" w:cstheme="majorBidi"/>
                 <w:b/>
                 <w:bCs/>
                 <w:shd w:val="clear" w:color="auto" w:fill="FFFFFF"/>
@@ -143,7 +163,7 @@
             </w:pPr>
             <w:r>
               <w:rPr>
-                <w:rFonts w:ascii="Arial" w:hAnsi="Arial" w:cs="Arial"/>
+                <w:rFonts w:asciiTheme="majorBidi" w:hAnsiTheme="majorBidi" w:cstheme="majorBidi"/>
                 <w:b/>
                 <w:bCs/>
                 <w:shd w:val="clear" w:color="auto" w:fill="FFFFFF"/>
@@ -161,12 +181,14 @@
             <w:pPr>
               <w:jc w:val="center"/>
               <w:rPr>
-                <w:b/>
-                <w:bCs/>
-              </w:rPr>
-            </w:pPr>
-            <w:r>
-              <w:rPr>
+                <w:rFonts w:asciiTheme="majorBidi" w:hAnsiTheme="majorBidi" w:cstheme="majorBidi"/>
+                <w:b/>
+                <w:bCs/>
+              </w:rPr>
+            </w:pPr>
+            <w:r>
+              <w:rPr>
+                <w:rFonts w:asciiTheme="majorBidi" w:hAnsiTheme="majorBidi" w:cstheme="majorBidi"/>
                 <w:b/>
                 <w:bCs/>
               </w:rPr>
@@ -193,7 +215,7 @@
             <w:pPr>
               <w:jc w:val="center"/>
               <w:rPr>
-                <w:rFonts w:ascii="Arial" w:hAnsi="Arial" w:cs="Arial" w:hint="cs"/>
+                <w:rFonts w:asciiTheme="majorBidi" w:hAnsiTheme="majorBidi" w:cstheme="majorBidi"/>
                 <w:b/>
                 <w:bCs/>
                 <w:shd w:val="clear" w:color="auto" w:fill="FFFFFF"/>
@@ -203,7 +225,7 @@
             </w:pPr>
             <w:r>
               <w:rPr>
-                <w:rFonts w:ascii="Arial" w:hAnsi="Arial" w:cs="Arial" w:hint="cs"/>
+                <w:rFonts w:asciiTheme="majorBidi" w:hAnsiTheme="majorBidi" w:cstheme="majorBidi"/>
                 <w:b/>
                 <w:bCs/>
                 <w:shd w:val="clear" w:color="auto" w:fill="FFFFFF"/>
@@ -222,6 +244,7 @@
             <w:pPr>
               <w:jc w:val="center"/>
               <w:rPr>
+                <w:rFonts w:asciiTheme="majorBidi" w:hAnsiTheme="majorBidi" w:cstheme="majorBidi"/>
                 <w:b/>
                 <w:bCs/>
               </w:rPr>
@@ -229,6 +252,7 @@
             <w:proofErr w:type="spellStart"/>
             <w:r>
               <w:rPr>
+                <w:rFonts w:asciiTheme="majorBidi" w:hAnsiTheme="majorBidi" w:cstheme="majorBidi"/>
                 <w:b/>
                 <w:bCs/>
               </w:rPr>
@@ -256,7 +280,7 @@
             <w:pPr>
               <w:jc w:val="center"/>
               <w:rPr>
-                <w:rFonts w:ascii="Arial" w:hAnsi="Arial" w:cs="Arial" w:hint="cs"/>
+                <w:rFonts w:asciiTheme="majorBidi" w:hAnsiTheme="majorBidi" w:cstheme="majorBidi"/>
                 <w:b/>
                 <w:bCs/>
                 <w:shd w:val="clear" w:color="auto" w:fill="FFFFFF"/>
@@ -266,7 +290,7 @@
             </w:pPr>
             <w:r>
               <w:rPr>
-                <w:rFonts w:ascii="Arial" w:hAnsi="Arial" w:cs="Arial" w:hint="cs"/>
+                <w:rFonts w:asciiTheme="majorBidi" w:hAnsiTheme="majorBidi" w:cstheme="majorBidi"/>
                 <w:b/>
                 <w:bCs/>
                 <w:shd w:val="clear" w:color="auto" w:fill="FFFFFF"/>
@@ -285,12 +309,14 @@
             <w:pPr>
               <w:jc w:val="center"/>
               <w:rPr>
-                <w:b/>
-                <w:bCs/>
-              </w:rPr>
-            </w:pPr>
-            <w:r>
-              <w:rPr>
+                <w:rFonts w:asciiTheme="majorBidi" w:hAnsiTheme="majorBidi" w:cstheme="majorBidi"/>
+                <w:b/>
+                <w:bCs/>
+              </w:rPr>
+            </w:pPr>
+            <w:r>
+              <w:rPr>
+                <w:rFonts w:asciiTheme="majorBidi" w:hAnsiTheme="majorBidi" w:cstheme="majorBidi"/>
                 <w:b/>
                 <w:bCs/>
               </w:rPr>
@@ -317,7 +343,7 @@
             <w:pPr>
               <w:jc w:val="center"/>
               <w:rPr>
-                <w:rFonts w:ascii="Arial" w:hAnsi="Arial" w:cs="Arial" w:hint="cs"/>
+                <w:rFonts w:asciiTheme="majorBidi" w:hAnsiTheme="majorBidi" w:cstheme="majorBidi"/>
                 <w:b/>
                 <w:bCs/>
                 <w:shd w:val="clear" w:color="auto" w:fill="FFFFFF"/>
@@ -327,7 +353,7 @@
             </w:pPr>
             <w:r>
               <w:rPr>
-                <w:rFonts w:ascii="Arial" w:hAnsi="Arial" w:cs="Arial" w:hint="cs"/>
+                <w:rFonts w:asciiTheme="majorBidi" w:hAnsiTheme="majorBidi" w:cstheme="majorBidi"/>
                 <w:b/>
                 <w:bCs/>
                 <w:shd w:val="clear" w:color="auto" w:fill="FFFFFF"/>
@@ -346,6 +372,7 @@
             <w:pPr>
               <w:jc w:val="center"/>
               <w:rPr>
+                <w:rFonts w:asciiTheme="majorBidi" w:hAnsiTheme="majorBidi" w:cstheme="majorBidi"/>
                 <w:b/>
                 <w:bCs/>
               </w:rPr>
@@ -353,6 +380,7 @@
             <w:proofErr w:type="spellStart"/>
             <w:r>
               <w:rPr>
+                <w:rFonts w:asciiTheme="majorBidi" w:hAnsiTheme="majorBidi" w:cstheme="majorBidi"/>
                 <w:b/>
                 <w:bCs/>
               </w:rPr>
@@ -380,7 +408,7 @@
             <w:pPr>
               <w:jc w:val="center"/>
               <w:rPr>
-                <w:rFonts w:ascii="Arial" w:hAnsi="Arial" w:cs="Arial" w:hint="cs"/>
+                <w:rFonts w:asciiTheme="majorBidi" w:hAnsiTheme="majorBidi" w:cstheme="majorBidi"/>
                 <w:b/>
                 <w:bCs/>
                 <w:shd w:val="clear" w:color="auto" w:fill="FFFFFF"/>
@@ -390,7 +418,7 @@
             </w:pPr>
             <w:r>
               <w:rPr>
-                <w:rFonts w:ascii="Arial" w:hAnsi="Arial" w:cs="Arial" w:hint="cs"/>
+                <w:rFonts w:asciiTheme="majorBidi" w:hAnsiTheme="majorBidi" w:cstheme="majorBidi"/>
                 <w:b/>
                 <w:bCs/>
                 <w:shd w:val="clear" w:color="auto" w:fill="FFFFFF"/>
@@ -409,6 +437,7 @@
             <w:pPr>
               <w:jc w:val="center"/>
               <w:rPr>
+                <w:rFonts w:asciiTheme="majorBidi" w:hAnsiTheme="majorBidi" w:cstheme="majorBidi"/>
                 <w:b/>
                 <w:bCs/>
               </w:rPr>
@@ -416,6 +445,7 @@
             <w:proofErr w:type="spellStart"/>
             <w:r>
               <w:rPr>
+                <w:rFonts w:asciiTheme="majorBidi" w:hAnsiTheme="majorBidi" w:cstheme="majorBidi"/>
                 <w:b/>
                 <w:bCs/>
               </w:rPr>
@@ -443,7 +473,7 @@
             <w:pPr>
               <w:jc w:val="center"/>
               <w:rPr>
-                <w:rFonts w:ascii="Arial" w:hAnsi="Arial" w:cs="Arial" w:hint="cs"/>
+                <w:rFonts w:asciiTheme="majorBidi" w:hAnsiTheme="majorBidi" w:cstheme="majorBidi"/>
                 <w:b/>
                 <w:bCs/>
                 <w:shd w:val="clear" w:color="auto" w:fill="FFFFFF"/>
@@ -453,7 +483,7 @@
             </w:pPr>
             <w:r>
               <w:rPr>
-                <w:rFonts w:ascii="Arial" w:hAnsi="Arial" w:cs="Arial" w:hint="cs"/>
+                <w:rFonts w:asciiTheme="majorBidi" w:hAnsiTheme="majorBidi" w:cstheme="majorBidi"/>
                 <w:b/>
                 <w:bCs/>
                 <w:shd w:val="clear" w:color="auto" w:fill="FFFFFF"/>
@@ -472,16 +502,148 @@
             <w:pPr>
               <w:jc w:val="center"/>
               <w:rPr>
-                <w:b/>
-                <w:bCs/>
-              </w:rPr>
-            </w:pPr>
-            <w:r>
-              <w:rPr>
+                <w:rFonts w:asciiTheme="majorBidi" w:hAnsiTheme="majorBidi" w:cstheme="majorBidi"/>
+                <w:b/>
+                <w:bCs/>
+              </w:rPr>
+            </w:pPr>
+            <w:r>
+              <w:rPr>
+                <w:rFonts w:asciiTheme="majorBidi" w:hAnsiTheme="majorBidi" w:cstheme="majorBidi"/>
                 <w:b/>
                 <w:bCs/>
               </w:rPr>
               <w:t>Scipio</w:t>
+            </w:r>
+          </w:p>
+        </w:tc>
+      </w:tr>
+      <w:tr>
+        <w:trPr>
+          <w:trHeight w:val="296"/>
+        </w:trPr>
+        <w:tc>
+          <w:tcPr>
+            <w:tcW w:w="917" w:type="dxa"/>
+          </w:tcPr>
+          <w:p/>
+        </w:tc>
+        <w:tc>
+          <w:tcPr>
+            <w:tcW w:w="3267" w:type="dxa"/>
+          </w:tcPr>
+          <w:p>
+            <w:pPr>
+              <w:jc w:val="center"/>
+              <w:rPr>
+                <w:rFonts w:asciiTheme="majorBidi" w:hAnsiTheme="majorBidi" w:cstheme="majorBidi"/>
+                <w:b/>
+                <w:bCs/>
+                <w:shd w:val="clear" w:color="auto" w:fill="FFFFFF"/>
+                <w:rtl/>
+                <w:lang w:bidi="ar-EG"/>
+              </w:rPr>
+            </w:pPr>
+            <w:r>
+              <w:rPr>
+                <w:rFonts w:asciiTheme="majorBidi" w:hAnsiTheme="majorBidi" w:cstheme="majorBidi"/>
+                <w:b/>
+                <w:bCs/>
+                <w:shd w:val="clear" w:color="auto" w:fill="FFFFFF"/>
+                <w:rtl/>
+                <w:lang w:bidi="ar-EG"/>
+              </w:rPr>
+              <w:t>هورنبرج</w:t>
+            </w:r>
+          </w:p>
+        </w:tc>
+        <w:tc>
+          <w:tcPr>
+            <w:tcW w:w="4519" w:type="dxa"/>
+          </w:tcPr>
+          <w:p>
+            <w:pPr>
+              <w:jc w:val="center"/>
+              <w:rPr>
+                <w:rFonts w:asciiTheme="majorBidi" w:hAnsiTheme="majorBidi" w:cstheme="majorBidi"/>
+                <w:b/>
+                <w:bCs/>
+              </w:rPr>
+            </w:pPr>
+            <w:proofErr w:type="spellStart"/>
+            <w:r>
+              <w:rPr>
+                <w:rFonts w:asciiTheme="majorBidi" w:hAnsiTheme="majorBidi" w:cstheme="majorBidi"/>
+                <w:b/>
+                <w:bCs/>
+              </w:rPr>
+              <w:t>Hornberg</w:t>
+            </w:r>
+            <w:proofErr w:type="spellEnd"/>
+          </w:p>
+        </w:tc>
+      </w:tr>
+      <w:tr>
+        <w:trPr>
+          <w:trHeight w:val="296"/>
+        </w:trPr>
+        <w:tc>
+          <w:tcPr>
+            <w:tcW w:w="917" w:type="dxa"/>
+          </w:tcPr>
+          <w:p/>
+        </w:tc>
+        <w:tc>
+          <w:tcPr>
+            <w:tcW w:w="3267" w:type="dxa"/>
+          </w:tcPr>
+          <w:p>
+            <w:pPr>
+              <w:jc w:val="center"/>
+              <w:rPr>
+                <w:rFonts w:asciiTheme="majorBidi" w:hAnsiTheme="majorBidi" w:cstheme="majorBidi"/>
+                <w:b/>
+                <w:bCs/>
+                <w:shd w:val="clear" w:color="auto" w:fill="FFFFFF"/>
+                <w:rtl/>
+                <w:lang w:bidi="ar-EG"/>
+              </w:rPr>
+            </w:pPr>
+            <w:bookmarkStart w:id="0" w:name="_GoBack"/>
+            <w:bookmarkEnd w:id="0"/>
+            <w:r>
+              <w:rPr>
+                <w:rFonts w:asciiTheme="majorBidi" w:hAnsiTheme="majorBidi" w:cstheme="majorBidi"/>
+                <w:b/>
+                <w:bCs/>
+                <w:rtl/>
+                <w:lang w:val="de-DE" w:bidi="ar-EG"/>
+              </w:rPr>
+              <w:t>رقص قديس فيت</w:t>
+            </w:r>
+          </w:p>
+        </w:tc>
+        <w:tc>
+          <w:tcPr>
+            <w:tcW w:w="4519" w:type="dxa"/>
+          </w:tcPr>
+          <w:p>
+            <w:pPr>
+              <w:jc w:val="center"/>
+              <w:rPr>
+                <w:rFonts w:asciiTheme="majorBidi" w:hAnsiTheme="majorBidi" w:cstheme="majorBidi"/>
+                <w:b/>
+                <w:bCs/>
+              </w:rPr>
+            </w:pPr>
+            <w:r>
+              <w:rPr>
+                <w:rFonts w:asciiTheme="majorBidi" w:hAnsiTheme="majorBidi" w:cstheme="majorBidi"/>
+                <w:b/>
+                <w:bCs/>
+                <w:lang w:val="de-DE"/>
+              </w:rPr>
+              <w:t>Sanct Veits-Tanz</w:t>
             </w:r>
           </w:p>
         </w:tc>
@@ -509,6 +671,18 @@
         </w:rPr>
         <w:t>الاستعارة اللفظية</w:t>
       </w:r>
+    </w:p>
+    <w:p>
+      <w:pPr>
+        <w:jc w:val="center"/>
+        <w:rPr>
+          <w:b/>
+          <w:bCs/>
+          <w:sz w:val="28"/>
+          <w:szCs w:val="28"/>
+          <w:rtl/>
+        </w:rPr>
+      </w:pPr>
     </w:p>
     <w:p>
       <w:pPr>

</xml_diff>